<commit_message>
Push Update Model and Documents
This push has more information needed.
</commit_message>
<xml_diff>
--- a/CesarDuubar Data609.docx
+++ b/CesarDuubar Data609.docx
@@ -5,9 +5,15 @@
     <w:p>
       <w:pPr>
         <w:pStyle w:val="Title"/>
+        <w:rPr>
+          <w:sz w:val="36"/>
+        </w:rPr>
       </w:pPr>
       <w:sdt>
         <w:sdtPr>
+          <w:rPr>
+            <w:sz w:val="36"/>
+          </w:rPr>
           <w:alias w:val="Title"/>
           <w:tag w:val=""/>
           <w:id w:val="726351117"/>
@@ -20,10 +26,17 @@
         </w:sdtPr>
         <w:sdtContent>
           <w:r>
-            <w:t>Course Project</w:t>
+            <w:rPr>
+              <w:sz w:val="36"/>
+            </w:rPr>
+            <w:t>NYC Open Data</w:t>
           </w:r>
           <w:r>
+            <w:rPr>
+              <w:sz w:val="36"/>
+            </w:rPr>
             <w:br/>
+            <w:t>Education Demographics and SAT Scores</w:t>
           </w:r>
         </w:sdtContent>
       </w:sdt>
@@ -31,17 +44,55 @@
     <w:p>
       <w:pPr>
         <w:pStyle w:val="Title2"/>
+        <w:rPr>
+          <w:sz w:val="21"/>
+        </w:rPr>
       </w:pPr>
       <w:r>
-        <w:t>Cesar Espitia</w:t>
+        <w:rPr>
+          <w:sz w:val="21"/>
+        </w:rPr>
+        <w:t xml:space="preserve">Cesar </w:t>
+      </w:r>
+      <w:r>
+        <w:rPr>
+          <w:sz w:val="21"/>
+        </w:rPr>
+        <w:t xml:space="preserve">L. </w:t>
+      </w:r>
+      <w:r>
+        <w:rPr>
+          <w:sz w:val="21"/>
+        </w:rPr>
+        <w:t>Espitia</w:t>
       </w:r>
     </w:p>
     <w:p>
       <w:pPr>
         <w:pStyle w:val="Title2"/>
+        <w:rPr>
+          <w:sz w:val="21"/>
+        </w:rPr>
       </w:pPr>
-      <w:r>
-        <w:t>Duubar Villalobos</w:t>
+      <w:proofErr w:type="spellStart"/>
+      <w:r>
+        <w:rPr>
+          <w:sz w:val="21"/>
+        </w:rPr>
+        <w:t>Duubar</w:t>
+      </w:r>
+      <w:proofErr w:type="spellEnd"/>
+      <w:r>
+        <w:rPr>
+          <w:sz w:val="21"/>
+        </w:rPr>
+        <w:t xml:space="preserve"> Villalobos</w:t>
+      </w:r>
+      <w:r>
+        <w:rPr>
+          <w:sz w:val="21"/>
+        </w:rPr>
+        <w:t xml:space="preserve"> Jimenez</w:t>
       </w:r>
     </w:p>
     <w:p>
@@ -52,19 +103,34 @@
     <w:p>
       <w:pPr>
         <w:pStyle w:val="Title2"/>
+        <w:rPr>
+          <w:sz w:val="21"/>
+        </w:rPr>
       </w:pPr>
       <w:r>
+        <w:rPr>
+          <w:sz w:val="21"/>
+        </w:rPr>
         <w:t xml:space="preserve">CUNY SPS Data </w:t>
       </w:r>
       <w:r>
+        <w:rPr>
+          <w:sz w:val="21"/>
+        </w:rPr>
         <w:t>609</w:t>
       </w:r>
     </w:p>
     <w:p>
       <w:pPr>
         <w:pStyle w:val="Title2"/>
+        <w:rPr>
+          <w:sz w:val="21"/>
+        </w:rPr>
       </w:pPr>
       <w:r>
+        <w:rPr>
+          <w:sz w:val="21"/>
+        </w:rPr>
         <w:t>December 9, 2018</w:t>
       </w:r>
     </w:p>
@@ -696,7 +762,13 @@
         <w:pStyle w:val="NoSpacing"/>
       </w:pPr>
       <w:r>
-        <w:t xml:space="preserve">This assignment focused on </w:t>
+        <w:t xml:space="preserve">This </w:t>
+      </w:r>
+      <w:r>
+        <w:t>final project</w:t>
+      </w:r>
+      <w:r>
+        <w:t xml:space="preserve"> focused on </w:t>
       </w:r>
       <w:r>
         <w:t>NY City Public School demographic data and SAT Test scores</w:t>
@@ -726,55 +798,60 @@
         <w:t xml:space="preserve">. </w:t>
       </w:r>
       <w:r>
-        <w:t xml:space="preserve"> The variables for the data are</w:t>
+        <w:t xml:space="preserve"> The variables for the data </w:t>
+      </w:r>
+      <w:r>
+        <w:t>pertain to school demographic information</w:t>
+      </w:r>
+      <w:r>
+        <w:t xml:space="preserve"> such as number of </w:t>
+      </w:r>
+      <w:r>
+        <w:t xml:space="preserve">enrollments, school names, breakout by grade and percentages, </w:t>
+      </w:r>
+      <w:r>
+        <w:t xml:space="preserve">but </w:t>
+      </w:r>
+      <w:r>
+        <w:t>the</w:t>
+      </w:r>
+      <w:r>
+        <w:t xml:space="preserve"> SAT data is only available for one of the 5 years</w:t>
+      </w:r>
+      <w:r>
+        <w:t xml:space="preserve">.  The purpose </w:t>
+      </w:r>
+      <w:r>
+        <w:t xml:space="preserve">for this </w:t>
+      </w:r>
+      <w:r>
+        <w:t>project</w:t>
       </w:r>
       <w:r>
         <w:t xml:space="preserve"> </w:t>
       </w:r>
       <w:r>
-        <w:t>school demographic</w:t>
-      </w:r>
-      <w:r>
-        <w:t xml:space="preserve"> variables such as number of </w:t>
-      </w:r>
-      <w:r>
-        <w:t xml:space="preserve"> enrollments, school names, breakout by grade and percentages, </w:t>
-      </w:r>
-      <w:r>
-        <w:t xml:space="preserve">but </w:t>
-      </w:r>
-      <w:r>
-        <w:t>the</w:t>
-      </w:r>
-      <w:r>
-        <w:t xml:space="preserve"> SAT data is only available for one of the 5 years</w:t>
-      </w:r>
-      <w:r>
-        <w:t xml:space="preserve">.  The purpose </w:t>
-      </w:r>
-      <w:r>
-        <w:t xml:space="preserve">for this </w:t>
-      </w:r>
-      <w:r>
-        <w:t>project</w:t>
+        <w:t xml:space="preserve">is to analyze the data, perform any data manipulation / clean-up and </w:t>
+      </w:r>
+      <w:r>
+        <w:t>use two (2</w:t>
+      </w:r>
+      <w:r>
+        <w:t>)</w:t>
       </w:r>
       <w:r>
         <w:t xml:space="preserve"> </w:t>
       </w:r>
       <w:r>
-        <w:t xml:space="preserve">is to analyze the data, perform any data manipulation / clean-up and </w:t>
-      </w:r>
-      <w:r>
-        <w:t>use two (2</w:t>
-      </w:r>
-      <w:r>
-        <w:t>)</w:t>
-      </w:r>
-      <w:r>
-        <w:t xml:space="preserve"> </w:t>
-      </w:r>
-      <w:r>
-        <w:t>methods learned in the class which in this case was a generalized linear model to predict SAT Scores and then differential equations to predict the demographics and then repredict the SAT scores using the improved demographic data</w:t>
+        <w:t xml:space="preserve">methods learned in the class which in this case was a generalized linear model to predict SAT Scores and then differential equations to predict the demographics and then </w:t>
+      </w:r>
+      <w:proofErr w:type="spellStart"/>
+      <w:r>
+        <w:t>repredict</w:t>
+      </w:r>
+      <w:proofErr w:type="spellEnd"/>
+      <w:r>
+        <w:t xml:space="preserve"> the SAT scores using the improved demographic data</w:t>
       </w:r>
       <w:r>
         <w:t xml:space="preserve">.  </w:t>
@@ -846,10 +923,11 @@
         </w:sdtPr>
         <w:sdtContent>
           <w:r>
-            <w:t>Course Project</w:t>
+            <w:t>NYC Open Data</w:t>
           </w:r>
           <w:r>
             <w:br/>
+            <w:t>Education Demographics and SAT Scores</w:t>
           </w:r>
         </w:sdtContent>
       </w:sdt>
@@ -926,11 +1004,19 @@
           <w:rStyle w:val="Emphasis"/>
         </w:rPr>
       </w:pPr>
+      <w:proofErr w:type="spellStart"/>
       <w:r>
         <w:rPr>
           <w:rStyle w:val="Emphasis"/>
         </w:rPr>
-        <w:t xml:space="preserve">Parital </w:t>
+        <w:t>Parital</w:t>
+      </w:r>
+      <w:proofErr w:type="spellEnd"/>
+      <w:r>
+        <w:rPr>
+          <w:rStyle w:val="Emphasis"/>
+        </w:rPr>
+        <w:t xml:space="preserve"> </w:t>
       </w:r>
       <w:r>
         <w:rPr>
@@ -1301,6 +1387,7 @@
                 <w:szCs w:val="16"/>
               </w:rPr>
             </w:pPr>
+            <w:proofErr w:type="spellStart"/>
             <w:r>
               <w:rPr>
                 <w:rFonts w:ascii="Calibri" w:eastAsia="Times New Roman" w:hAnsi="Calibri" w:cs="Calibri"/>
@@ -1311,6 +1398,7 @@
               </w:rPr>
               <w:t>Total.Enrollment</w:t>
             </w:r>
+            <w:proofErr w:type="spellEnd"/>
           </w:p>
         </w:tc>
         <w:tc>
@@ -3564,7 +3652,7 @@
         </w:rPr>
         <w:lastRenderedPageBreak/>
         <w:drawing>
-          <wp:inline distT="0" distB="0" distL="0" distR="0">
+          <wp:inline distT="0" distB="0" distL="0" distR="0" wp14:anchorId="49E0812E" wp14:editId="44C89D33">
             <wp:extent cx="4372823" cy="3374455"/>
             <wp:effectExtent l="0" t="0" r="0" b="3810"/>
             <wp:docPr id="3" name="Picture 3"/>
@@ -3620,7 +3708,15 @@
         <w:t xml:space="preserve">. </w:t>
       </w:r>
       <w:r>
-        <w:t>PDF for Each Dataframe Variable.</w:t>
+        <w:t xml:space="preserve">PDF for Each </w:t>
+      </w:r>
+      <w:proofErr w:type="spellStart"/>
+      <w:r>
+        <w:t>Dataframe</w:t>
+      </w:r>
+      <w:proofErr w:type="spellEnd"/>
+      <w:r>
+        <w:t xml:space="preserve"> Variable.</w:t>
       </w:r>
     </w:p>
     <w:p>
@@ -3753,11 +3849,154 @@
         <w:t xml:space="preserve">The following variables were removed </w:t>
       </w:r>
       <w:r>
-        <w:t>"Female","Male","Asian","Black","Hispanic","Other","White","Students.with.Disabilities","Eng</w:t>
+        <w:t>"Female",</w:t>
+      </w:r>
+      <w:r>
+        <w:t xml:space="preserve"> </w:t>
+      </w:r>
+      <w:r>
+        <w:t>"Male",</w:t>
+      </w:r>
+      <w:r>
+        <w:t xml:space="preserve"> </w:t>
+      </w:r>
+      <w:r>
+        <w:t>"Asian",</w:t>
+      </w:r>
+      <w:r>
+        <w:t xml:space="preserve"> </w:t>
+      </w:r>
+      <w:r>
+        <w:t>"Black",</w:t>
+      </w:r>
+      <w:r>
+        <w:t xml:space="preserve"> </w:t>
+      </w:r>
+      <w:r>
+        <w:t>"Hispanic",</w:t>
+      </w:r>
+      <w:r>
+        <w:t xml:space="preserve"> </w:t>
+      </w:r>
+      <w:r>
+        <w:t>"Other",</w:t>
+      </w:r>
+      <w:r>
+        <w:t xml:space="preserve"> </w:t>
+      </w:r>
+      <w:r>
+        <w:t>"White",</w:t>
+      </w:r>
+      <w:r>
+        <w:t xml:space="preserve"> </w:t>
+      </w:r>
+      <w:r>
+        <w:t>"</w:t>
+      </w:r>
+      <w:proofErr w:type="spellStart"/>
+      <w:r>
+        <w:t>Students.with.Disabilities</w:t>
+      </w:r>
+      <w:proofErr w:type="spellEnd"/>
+      <w:r>
+        <w:t>",</w:t>
+      </w:r>
+      <w:r>
+        <w:t xml:space="preserve"> </w:t>
+      </w:r>
+      <w:r>
+        <w:t>"</w:t>
+      </w:r>
+      <w:proofErr w:type="spellStart"/>
+      <w:r>
+        <w:t>English.Language.Learners</w:t>
+      </w:r>
+      <w:proofErr w:type="spellEnd"/>
+      <w:r>
+        <w:t>",</w:t>
+      </w:r>
+      <w:r>
+        <w:t xml:space="preserve"> </w:t>
+      </w:r>
+      <w:r>
+        <w:t>"Poverty",</w:t>
+      </w:r>
+      <w:r>
+        <w:t xml:space="preserve"> </w:t>
+      </w:r>
+      <w:r>
+        <w:t>"Grade4",</w:t>
+      </w:r>
+      <w:r>
+        <w:t xml:space="preserve"> </w:t>
+      </w:r>
+      <w:r>
+        <w:t>"Grade5",</w:t>
+      </w:r>
+      <w:r>
+        <w:t xml:space="preserve"> </w:t>
       </w:r>
       <w:r>
         <w:lastRenderedPageBreak/>
-        <w:t>lish.Language.Learners","Poverty","Grade4","Grade5","GradePK","GradeK","Grade1","Grade2","Grade3","Grade6","Grade7","Grade8"</w:t>
+        <w:t>"</w:t>
+      </w:r>
+      <w:proofErr w:type="spellStart"/>
+      <w:r>
+        <w:t>GradePK</w:t>
+      </w:r>
+      <w:proofErr w:type="spellEnd"/>
+      <w:r>
+        <w:t>",</w:t>
+      </w:r>
+      <w:r>
+        <w:t xml:space="preserve"> </w:t>
+      </w:r>
+      <w:r>
+        <w:t>"</w:t>
+      </w:r>
+      <w:proofErr w:type="spellStart"/>
+      <w:r>
+        <w:t>GradeK</w:t>
+      </w:r>
+      <w:proofErr w:type="spellEnd"/>
+      <w:r>
+        <w:t>",</w:t>
+      </w:r>
+      <w:r>
+        <w:t xml:space="preserve"> </w:t>
+      </w:r>
+      <w:r>
+        <w:t>"Grade1",</w:t>
+      </w:r>
+      <w:r>
+        <w:t xml:space="preserve"> </w:t>
+      </w:r>
+      <w:r>
+        <w:t>"Grade2",</w:t>
+      </w:r>
+      <w:r>
+        <w:t xml:space="preserve"> </w:t>
+      </w:r>
+      <w:r>
+        <w:t>"Grade3",</w:t>
+      </w:r>
+      <w:r>
+        <w:t xml:space="preserve"> </w:t>
+      </w:r>
+      <w:r>
+        <w:t>"Grade6",</w:t>
+      </w:r>
+      <w:r>
+        <w:t xml:space="preserve"> </w:t>
+      </w:r>
+      <w:r>
+        <w:t>"Grade7",</w:t>
+      </w:r>
+      <w:r>
+        <w:t xml:space="preserve"> </w:t>
+      </w:r>
+      <w:r>
+        <w:t>"Grade8"</w:t>
       </w:r>
       <w:r>
         <w:t xml:space="preserve">.  </w:t>
@@ -3876,19 +4115,13 @@
         <w:t xml:space="preserve"> this first model, we have an </w:t>
       </w:r>
       <w:r>
-        <w:t>AIC of 251.59</w:t>
-      </w:r>
-      <w:r>
-        <w:t xml:space="preserve">.   The data in </w:t>
-      </w:r>
-      <w:r>
-        <w:t>Table 2</w:t>
-      </w:r>
-      <w:r>
-        <w:t xml:space="preserve">, shows that </w:t>
-      </w:r>
-      <w:r>
-        <w:t>the model has an accuracy of 90.1%.</w:t>
+        <w:t xml:space="preserve">AIC of </w:t>
+      </w:r>
+      <w:r>
+        <w:t>3530.80</w:t>
+      </w:r>
+      <w:r>
+        <w:t xml:space="preserve">.   </w:t>
       </w:r>
     </w:p>
     <w:p>
@@ -3944,13 +4177,41 @@
           <w:szCs w:val="16"/>
         </w:rPr>
       </w:pPr>
+      <w:proofErr w:type="spellStart"/>
       <w:r>
         <w:rPr>
           <w:rFonts w:ascii="Calibri" w:hAnsi="Calibri" w:cs="Calibri"/>
           <w:sz w:val="16"/>
           <w:szCs w:val="16"/>
         </w:rPr>
-        <w:t xml:space="preserve">glm(formula = SATTotal ~ . - Math - Writing - Reading, family = gaussian(), </w:t>
+        <w:t>glm</w:t>
+      </w:r>
+      <w:proofErr w:type="spellEnd"/>
+      <w:r>
+        <w:rPr>
+          <w:rFonts w:ascii="Calibri" w:hAnsi="Calibri" w:cs="Calibri"/>
+          <w:sz w:val="16"/>
+          <w:szCs w:val="16"/>
+        </w:rPr>
+        <w:t xml:space="preserve">(formula = </w:t>
+      </w:r>
+      <w:proofErr w:type="spellStart"/>
+      <w:r>
+        <w:rPr>
+          <w:rFonts w:ascii="Calibri" w:hAnsi="Calibri" w:cs="Calibri"/>
+          <w:sz w:val="16"/>
+          <w:szCs w:val="16"/>
+        </w:rPr>
+        <w:t>SATTotal</w:t>
+      </w:r>
+      <w:proofErr w:type="spellEnd"/>
+      <w:r>
+        <w:rPr>
+          <w:rFonts w:ascii="Calibri" w:hAnsi="Calibri" w:cs="Calibri"/>
+          <w:sz w:val="16"/>
+          <w:szCs w:val="16"/>
+        </w:rPr>
+        <w:t xml:space="preserve"> ~ . - Math - Writing - Reading, family = gaussian(), </w:t>
       </w:r>
     </w:p>
     <w:p>
@@ -4086,7 +4347,25 @@
           <w:sz w:val="16"/>
           <w:szCs w:val="16"/>
         </w:rPr>
-        <w:t xml:space="preserve">                                Estimate  Std. Error t value             Pr(&gt;|t|)    </w:t>
+        <w:t xml:space="preserve">                                Estimate  Std. Error t value             </w:t>
+      </w:r>
+      <w:proofErr w:type="spellStart"/>
+      <w:r>
+        <w:rPr>
+          <w:rFonts w:ascii="Calibri" w:hAnsi="Calibri" w:cs="Calibri"/>
+          <w:sz w:val="16"/>
+          <w:szCs w:val="16"/>
+        </w:rPr>
+        <w:t>Pr</w:t>
+      </w:r>
+      <w:proofErr w:type="spellEnd"/>
+      <w:r>
+        <w:rPr>
+          <w:rFonts w:ascii="Calibri" w:hAnsi="Calibri" w:cs="Calibri"/>
+          <w:sz w:val="16"/>
+          <w:szCs w:val="16"/>
+        </w:rPr>
+        <w:t xml:space="preserve">(&gt;|t|)    </w:t>
       </w:r>
     </w:p>
     <w:p>
@@ -4118,14 +4397,23 @@
           <w:szCs w:val="16"/>
         </w:rPr>
       </w:pPr>
+      <w:proofErr w:type="spellStart"/>
       <w:r>
         <w:rPr>
           <w:rFonts w:ascii="Calibri" w:hAnsi="Calibri" w:cs="Calibri"/>
           <w:sz w:val="16"/>
           <w:szCs w:val="16"/>
         </w:rPr>
-        <w:lastRenderedPageBreak/>
-        <w:t xml:space="preserve">Total.Enrollment                -0.01898     0.04443  -0.427              0.66952    </w:t>
+        <w:t>Total.Enrollment</w:t>
+      </w:r>
+      <w:proofErr w:type="spellEnd"/>
+      <w:r>
+        <w:rPr>
+          <w:rFonts w:ascii="Calibri" w:hAnsi="Calibri" w:cs="Calibri"/>
+          <w:sz w:val="16"/>
+          <w:szCs w:val="16"/>
+        </w:rPr>
+        <w:t xml:space="preserve">                -0.01898     0.04443  -0.427              0.66952    </w:t>
       </w:r>
     </w:p>
     <w:p>
@@ -4182,6 +4470,7 @@
           <w:sz w:val="16"/>
           <w:szCs w:val="16"/>
         </w:rPr>
+        <w:lastRenderedPageBreak/>
         <w:t xml:space="preserve">Grade11                         -0.13444     0.12434  -1.081              0.28051    </w:t>
       </w:r>
     </w:p>
@@ -4404,13 +4693,23 @@
           <w:szCs w:val="16"/>
         </w:rPr>
       </w:pPr>
+      <w:proofErr w:type="spellStart"/>
       <w:r>
         <w:rPr>
           <w:rFonts w:ascii="Calibri" w:hAnsi="Calibri" w:cs="Calibri"/>
           <w:sz w:val="16"/>
           <w:szCs w:val="16"/>
         </w:rPr>
-        <w:t>Num.of.SAT.Test.Takers           0.60400     0.11378   5.308 0.000000223826564019 ***</w:t>
+        <w:t>Num.of.SAT.Test.Takers</w:t>
+      </w:r>
+      <w:proofErr w:type="spellEnd"/>
+      <w:r>
+        <w:rPr>
+          <w:rFonts w:ascii="Calibri" w:hAnsi="Calibri" w:cs="Calibri"/>
+          <w:sz w:val="16"/>
+          <w:szCs w:val="16"/>
+        </w:rPr>
+        <w:t xml:space="preserve">           0.60400     0.11378   5.308 0.000000223826564019 ***</w:t>
       </w:r>
     </w:p>
     <w:p>
@@ -4442,13 +4741,23 @@
           <w:szCs w:val="16"/>
         </w:rPr>
       </w:pPr>
+      <w:proofErr w:type="spellStart"/>
       <w:r>
         <w:rPr>
           <w:rFonts w:ascii="Calibri" w:hAnsi="Calibri" w:cs="Calibri"/>
           <w:sz w:val="16"/>
           <w:szCs w:val="16"/>
         </w:rPr>
-        <w:t>Signif. codes:  0 ‘***’ 0.001 ‘**’ 0.01 ‘*’ 0.05 ‘.’ 0.1 ‘ ’ 1</w:t>
+        <w:t>Signif</w:t>
+      </w:r>
+      <w:proofErr w:type="spellEnd"/>
+      <w:r>
+        <w:rPr>
+          <w:rFonts w:ascii="Calibri" w:hAnsi="Calibri" w:cs="Calibri"/>
+          <w:sz w:val="16"/>
+          <w:szCs w:val="16"/>
+        </w:rPr>
+        <w:t>. codes:  0 ‘***’ 0.001 ‘**’ 0.01 ‘*’ 0.05 ‘.’ 0.1 ‘ ’ 1</w:t>
       </w:r>
     </w:p>
     <w:p>
@@ -4661,7 +4970,7 @@
                 <w:kern w:val="0"/>
               </w:rPr>
               <w:drawing>
-                <wp:inline distT="0" distB="0" distL="0" distR="0" wp14:anchorId="13ED9FEC" wp14:editId="1E1CE84B">
+                <wp:inline distT="0" distB="0" distL="0" distR="0" wp14:anchorId="5F437F0C" wp14:editId="3B6DE12D">
                   <wp:extent cx="4255129" cy="2542167"/>
                   <wp:effectExtent l="0" t="0" r="0" b="0"/>
                   <wp:docPr id="11" name="Picture 11"/>
@@ -4742,19 +5051,10 @@
         <w:rPr>
           <w:rStyle w:val="Emphasis"/>
         </w:rPr>
-        <w:t xml:space="preserve">Figure </w:t>
-      </w:r>
-      <w:r>
-        <w:rPr>
-          <w:rStyle w:val="Emphasis"/>
-        </w:rPr>
-        <w:t>2</w:t>
-      </w:r>
-      <w:r>
-        <w:t xml:space="preserve">. </w:t>
-      </w:r>
-      <w:r>
-        <w:t>Histogram of Model 1 Prediction of SAT Total Scores.</w:t>
+        <w:t>Figure 2</w:t>
+      </w:r>
+      <w:r>
+        <w:t>. Histogram of Model 1 Prediction of SAT Total Scores.</w:t>
       </w:r>
     </w:p>
     <w:p>
@@ -4829,8 +5129,15 @@
     <w:p>
       <w:pPr>
         <w:ind w:firstLine="0"/>
+        <w:rPr>
+          <w:color w:val="FF0000"/>
+        </w:rPr>
       </w:pPr>
       <w:r>
+        <w:rPr>
+          <w:color w:val="FF0000"/>
+        </w:rPr>
+        <w:lastRenderedPageBreak/>
         <w:t>DUUBAR INSERT YOUR GLM RESULTS HERE.</w:t>
       </w:r>
     </w:p>
@@ -4874,7 +5181,7 @@
                 <w:kern w:val="0"/>
               </w:rPr>
               <w:drawing>
-                <wp:inline distT="0" distB="0" distL="0" distR="0" wp14:anchorId="5CEB3749" wp14:editId="46B4DC70">
+                <wp:inline distT="0" distB="0" distL="0" distR="0" wp14:anchorId="016451D2" wp14:editId="00A389EF">
                   <wp:extent cx="4255129" cy="2542167"/>
                   <wp:effectExtent l="0" t="0" r="0" b="0"/>
                   <wp:docPr id="12" name="Picture 12"/>
@@ -4955,120 +5262,16 @@
         <w:rPr>
           <w:rStyle w:val="Emphasis"/>
         </w:rPr>
-        <w:t xml:space="preserve">Figure </w:t>
-      </w:r>
-      <w:r>
-        <w:rPr>
-          <w:rStyle w:val="Emphasis"/>
-        </w:rPr>
-        <w:t>3</w:t>
-      </w:r>
-      <w:r>
-        <w:t xml:space="preserve">. Histogram of Model </w:t>
-      </w:r>
-      <w:r>
-        <w:t>2</w:t>
-      </w:r>
-      <w:r>
-        <w:t xml:space="preserve"> Prediction of SAT Total Scores.</w:t>
+        <w:t>Figure 3</w:t>
+      </w:r>
+      <w:r>
+        <w:t>. Histogram of Model 2 Prediction of SAT Total Scores.</w:t>
       </w:r>
     </w:p>
     <w:p>
       <w:pPr>
         <w:ind w:firstLine="0"/>
       </w:pPr>
-    </w:p>
-    <w:p>
-      <w:pPr>
-        <w:ind w:firstLine="0"/>
-      </w:pPr>
-      <w:r>
-        <w:t xml:space="preserve">In this model, the created variable </w:t>
-      </w:r>
-      <w:r>
-        <w:rPr>
-          <w:b/>
-          <w:i/>
-        </w:rPr>
-        <w:t xml:space="preserve">new </w:t>
-      </w:r>
-      <w:r>
-        <w:t xml:space="preserve">no longer has significance due to the fact that </w:t>
-      </w:r>
-      <w:r>
-        <w:rPr>
-          <w:b/>
-          <w:i/>
-        </w:rPr>
-        <w:t>medv</w:t>
-      </w:r>
-      <w:r>
-        <w:t xml:space="preserve"> and </w:t>
-      </w:r>
-      <w:r>
-        <w:rPr>
-          <w:b/>
-          <w:i/>
-        </w:rPr>
-        <w:t>tax</w:t>
-      </w:r>
-      <w:r>
-        <w:t xml:space="preserve"> are still in the model.</w:t>
-      </w:r>
-      <w:r>
-        <w:t xml:space="preserve"> </w:t>
-      </w:r>
-      <w:r>
-        <w:br/>
-      </w:r>
-    </w:p>
-    <w:p>
-      <w:pPr>
-        <w:ind w:firstLine="0"/>
-        <w:rPr>
-          <w:b/>
-        </w:rPr>
-      </w:pPr>
-    </w:p>
-    <w:p>
-      <w:pPr>
-        <w:ind w:firstLine="0"/>
-        <w:rPr>
-          <w:b/>
-        </w:rPr>
-      </w:pPr>
-      <w:r>
-        <w:rPr>
-          <w:b/>
-        </w:rPr>
-        <w:t>TEST DATA</w:t>
-      </w:r>
-    </w:p>
-    <w:p>
-      <w:pPr>
-        <w:ind w:firstLine="0"/>
-      </w:pPr>
-      <w:r>
-        <w:rPr>
-          <w:b/>
-        </w:rPr>
-        <w:tab/>
-      </w:r>
-      <w:r>
-        <w:t xml:space="preserve">The dataset had </w:t>
-      </w:r>
-      <w:r>
-        <w:t>129</w:t>
-      </w:r>
-      <w:r>
-        <w:t xml:space="preserve"> entries and </w:t>
-      </w:r>
-      <w:r>
-        <w:t>21</w:t>
-      </w:r>
-      <w:r>
-        <w:t xml:space="preserve"> columns and was modified to fit the final variables and scaling used in Model 2 from above.  </w:t>
-      </w:r>
     </w:p>
     <w:p>
       <w:pPr>
@@ -5081,7 +5284,6 @@
       </w:pPr>
       <w:bookmarkStart w:id="6" w:name="_Toc531722731"/>
       <w:r>
-        <w:lastRenderedPageBreak/>
         <w:t>Conclusion</w:t>
       </w:r>
       <w:bookmarkEnd w:id="6"/>
@@ -5542,6 +5744,7 @@
                 <w:szCs w:val="16"/>
               </w:rPr>
             </w:pPr>
+            <w:proofErr w:type="spellStart"/>
             <w:r>
               <w:rPr>
                 <w:rFonts w:ascii="Calibri" w:eastAsia="Times New Roman" w:hAnsi="Calibri" w:cs="Calibri"/>
@@ -5552,6 +5755,7 @@
               </w:rPr>
               <w:t>Total.Enrollment</w:t>
             </w:r>
+            <w:proofErr w:type="spellEnd"/>
           </w:p>
         </w:tc>
         <w:tc>
@@ -5864,6 +6068,7 @@
                 <w:szCs w:val="16"/>
               </w:rPr>
             </w:pPr>
+            <w:proofErr w:type="spellStart"/>
             <w:r>
               <w:rPr>
                 <w:rFonts w:ascii="Calibri" w:eastAsia="Times New Roman" w:hAnsi="Calibri" w:cs="Calibri"/>
@@ -5874,6 +6079,7 @@
               </w:rPr>
               <w:t>GradePK</w:t>
             </w:r>
+            <w:proofErr w:type="spellEnd"/>
           </w:p>
         </w:tc>
         <w:tc>
@@ -6186,6 +6392,7 @@
                 <w:szCs w:val="16"/>
               </w:rPr>
             </w:pPr>
+            <w:proofErr w:type="spellStart"/>
             <w:r>
               <w:rPr>
                 <w:rFonts w:ascii="Calibri" w:eastAsia="Times New Roman" w:hAnsi="Calibri" w:cs="Calibri"/>
@@ -6196,6 +6403,7 @@
               </w:rPr>
               <w:t>GradeK</w:t>
             </w:r>
+            <w:proofErr w:type="spellEnd"/>
           </w:p>
         </w:tc>
         <w:tc>
@@ -14880,6 +15088,7 @@
                 <w:szCs w:val="16"/>
               </w:rPr>
             </w:pPr>
+            <w:proofErr w:type="spellStart"/>
             <w:r>
               <w:rPr>
                 <w:rFonts w:ascii="Calibri" w:eastAsia="Times New Roman" w:hAnsi="Calibri" w:cs="Calibri"/>
@@ -14890,6 +15099,7 @@
               </w:rPr>
               <w:t>Students.with.Disabilities</w:t>
             </w:r>
+            <w:proofErr w:type="spellEnd"/>
           </w:p>
         </w:tc>
         <w:tc>
@@ -15524,6 +15734,7 @@
                 <w:szCs w:val="16"/>
               </w:rPr>
             </w:pPr>
+            <w:proofErr w:type="spellStart"/>
             <w:r>
               <w:rPr>
                 <w:rFonts w:ascii="Calibri" w:eastAsia="Times New Roman" w:hAnsi="Calibri" w:cs="Calibri"/>
@@ -15534,6 +15745,7 @@
               </w:rPr>
               <w:t>English.Language.Learners</w:t>
             </w:r>
+            <w:proofErr w:type="spellEnd"/>
           </w:p>
         </w:tc>
         <w:tc>
@@ -16812,6 +17024,7 @@
                 <w:szCs w:val="16"/>
               </w:rPr>
             </w:pPr>
+            <w:proofErr w:type="spellStart"/>
             <w:r>
               <w:rPr>
                 <w:rFonts w:ascii="Calibri" w:eastAsia="Times New Roman" w:hAnsi="Calibri" w:cs="Calibri"/>
@@ -16822,6 +17035,7 @@
               </w:rPr>
               <w:t>Num.of.SAT.Test.Takers</w:t>
             </w:r>
+            <w:proofErr w:type="spellEnd"/>
           </w:p>
         </w:tc>
         <w:tc>
@@ -18100,6 +18314,7 @@
                 <w:szCs w:val="16"/>
               </w:rPr>
             </w:pPr>
+            <w:proofErr w:type="spellStart"/>
             <w:r>
               <w:rPr>
                 <w:rFonts w:ascii="Calibri" w:eastAsia="Times New Roman" w:hAnsi="Calibri" w:cs="Calibri"/>
@@ -18110,6 +18325,7 @@
               </w:rPr>
               <w:t>SATTotal</w:t>
             </w:r>
+            <w:proofErr w:type="spellEnd"/>
           </w:p>
         </w:tc>
         <w:tc>
@@ -18394,6 +18610,77 @@
       </w:tr>
     </w:tbl>
     <w:p/>
+    <w:p>
+      <w:r>
+        <w:br w:type="page"/>
+      </w:r>
+    </w:p>
+    <w:p>
+      <w:pPr>
+        <w:pStyle w:val="SectionTitle"/>
+      </w:pPr>
+      <w:r>
+        <w:lastRenderedPageBreak/>
+        <w:t xml:space="preserve">Appendix </w:t>
+      </w:r>
+      <w:r>
+        <w:t>B</w:t>
+      </w:r>
+      <w:r>
+        <w:t xml:space="preserve">: </w:t>
+      </w:r>
+      <w:r>
+        <w:t>Correlation Plot</w:t>
+      </w:r>
+    </w:p>
+    <w:p>
+      <w:r>
+        <w:rPr>
+          <w:noProof/>
+        </w:rPr>
+        <w:drawing>
+          <wp:inline distT="0" distB="0" distL="0" distR="0" wp14:anchorId="3AF60C5C" wp14:editId="08A7ED1D">
+            <wp:extent cx="5943600" cy="5336540"/>
+            <wp:effectExtent l="0" t="0" r="0" b="0"/>
+            <wp:docPr id="1" name="Picture 1"/>
+            <wp:cNvGraphicFramePr>
+              <a:graphicFrameLocks xmlns:a="http://schemas.openxmlformats.org/drawingml/2006/main" noChangeAspect="1"/>
+            </wp:cNvGraphicFramePr>
+            <a:graphic xmlns:a="http://schemas.openxmlformats.org/drawingml/2006/main">
+              <a:graphicData uri="http://schemas.openxmlformats.org/drawingml/2006/picture">
+                <pic:pic xmlns:pic="http://schemas.openxmlformats.org/drawingml/2006/picture">
+                  <pic:nvPicPr>
+                    <pic:cNvPr id="1" name="Screen Shot 2018-12-06 at 10.22.45 AM.png"/>
+                    <pic:cNvPicPr/>
+                  </pic:nvPicPr>
+                  <pic:blipFill>
+                    <a:blip r:embed="rId13">
+                      <a:extLst>
+                        <a:ext uri="{28A0092B-C50C-407E-A947-70E740481C1C}">
+                          <a14:useLocalDpi xmlns:a14="http://schemas.microsoft.com/office/drawing/2010/main" val="0"/>
+                        </a:ext>
+                      </a:extLst>
+                    </a:blip>
+                    <a:stretch>
+                      <a:fillRect/>
+                    </a:stretch>
+                  </pic:blipFill>
+                  <pic:spPr>
+                    <a:xfrm>
+                      <a:off x="0" y="0"/>
+                      <a:ext cx="5943600" cy="5336540"/>
+                    </a:xfrm>
+                    <a:prstGeom prst="rect">
+                      <a:avLst/>
+                    </a:prstGeom>
+                  </pic:spPr>
+                </pic:pic>
+              </a:graphicData>
+            </a:graphic>
+          </wp:inline>
+        </w:drawing>
+      </w:r>
+    </w:p>
     <w:sectPr>
       <w:footnotePr>
         <w:pos w:val="beneathText"/>
@@ -18492,7 +18779,7 @@
           <w:rPr>
             <w:rStyle w:val="Strong"/>
           </w:rPr>
-          <w:t>Crime</w:t>
+          <w:t>EDUCATION</w:t>
         </w:r>
       </w:sdtContent>
     </w:sdt>
@@ -18582,7 +18869,7 @@
           <w:rPr>
             <w:rStyle w:val="Strong"/>
           </w:rPr>
-          <w:t>Crime</w:t>
+          <w:t>EDUCATION</w:t>
         </w:r>
       </w:sdtContent>
     </w:sdt>
@@ -21633,7 +21920,7 @@
     <w:sig w:usb0="800002BF" w:usb1="38CF7CFA" w:usb2="00000016" w:usb3="00000000" w:csb0="00040001" w:csb1="00000000"/>
   </w:font>
   <w:font w:name="Segoe UI">
-    <w:altName w:val="Arial"/>
+    <w:altName w:val="Sylfaen"/>
     <w:panose1 w:val="020B0604020202020204"/>
     <w:charset w:val="00"/>
     <w:family w:val="swiss"/>
@@ -21701,6 +21988,7 @@
     <w:rsid w:val="00AD3487"/>
     <w:rsid w:val="00B24EED"/>
     <w:rsid w:val="00D10817"/>
+    <w:rsid w:val="00F70C2C"/>
   </w:rsids>
   <m:mathPr>
     <m:mathFont m:val="Cambria Math"/>
@@ -22663,7 +22951,7 @@
 <file path=customXml/item1.xml><?xml version="1.0" encoding="utf-8"?>
 <CoverPageProperties xmlns="http://schemas.microsoft.com/office/2006/coverPageProps">
   <PublishDate/>
-  <Abstract>Crime</Abstract>
+  <Abstract>EDUCATION</Abstract>
   <CompanyAddress/>
   <CompanyPhone/>
   <CompanyFax/>
@@ -22727,7 +23015,7 @@
 </file>
 
 <file path=customXml/itemProps2.xml><?xml version="1.0" encoding="utf-8"?>
-<ds:datastoreItem xmlns:ds="http://schemas.openxmlformats.org/officeDocument/2006/customXml" ds:itemID="{63BDBCA9-8B7E-DD4E-981A-86D676CA8B20}">
+<ds:datastoreItem xmlns:ds="http://schemas.openxmlformats.org/officeDocument/2006/customXml" ds:itemID="{245BBC8A-DE74-A245-84AD-00F242E454BB}">
   <ds:schemaRefs>
     <ds:schemaRef ds:uri="http://schemas.openxmlformats.org/officeDocument/2006/bibliography"/>
   </ds:schemaRefs>

</xml_diff>